<commit_message>
Cập nhật Thiếu máu
</commit_message>
<xml_diff>
--- a/Noi-khoa/The-notebook_MedPocket/Thieu-mau.docx
+++ b/Noi-khoa/The-notebook_MedPocket/Thieu-mau.docx
@@ -257,25 +257,109 @@
           <w:b/>
           <w:bCs/>
         </w:rPr>
-        <w:t>Tiêu chuẩn chẩn đoán thiếu máu</w:t>
-      </w:r>
-    </w:p>
-    <w:p>
-      <w:pPr>
-        <w:jc w:val="both"/>
-      </w:pPr>
-      <w:r>
-        <w:t>- Đối với nam giới: Hemoglobin &lt; 14 g/dL (140 g/L), hematocrit &lt; 42% (&lt; 0,42), hoặc RBC &lt; 4,5 triệu/mcL (&lt; 4,5 × 10 12/L)</w:t>
-      </w:r>
-    </w:p>
-    <w:p>
-      <w:pPr>
-        <w:pStyle w:val="ListParagraph"/>
-        <w:ind w:left="0"/>
-        <w:jc w:val="both"/>
-      </w:pPr>
-      <w:r>
-        <w:t>- Đối với phụ nữ: Hemoglobin &lt; 12 g/dL (120 g/l), Hematocrit &lt; 37% (&lt; 0,37), hoặc RBC &lt; 4 triệu/mcL (&lt; 4 × 10 12/L)</w:t>
+        <w:t>Định nghĩa thiếu máu</w:t>
+      </w:r>
+    </w:p>
+    <w:p>
+      <w:pPr>
+        <w:pStyle w:val="ListParagraph"/>
+        <w:ind w:left="0"/>
+        <w:jc w:val="both"/>
+      </w:pPr>
+      <w:r>
+        <w:t>- Thiếu máu là tình trạng giảm số lượng hồng cầu và/hoặc nồng độ Hb chức năng gây thiếu oxy tổ chức.</w:t>
+      </w:r>
+    </w:p>
+    <w:p>
+      <w:pPr>
+        <w:pStyle w:val="ListParagraph"/>
+        <w:ind w:left="0"/>
+        <w:jc w:val="both"/>
+      </w:pPr>
+      <w:r>
+        <w:t>- Trong điều kiện sinh lý Hb và/hoặc Hb giảm &gt;= 10% giá trị sinh học có thể gây thiếu máu oxy tổ chức</w:t>
+      </w:r>
+      <w:r>
+        <w:t>.</w:t>
+      </w:r>
+    </w:p>
+    <w:p>
+      <w:pPr>
+        <w:jc w:val="both"/>
+      </w:pPr>
+      <w:r>
+        <w:t xml:space="preserve">- </w:t>
+      </w:r>
+      <w:r>
+        <w:t>Hb là tiêu chuẩn quyết định chẩn đoán có thiếu máu hay không</w:t>
+      </w:r>
+      <w:r>
+        <w:t>:</w:t>
+      </w:r>
+    </w:p>
+    <w:p>
+      <w:pPr>
+        <w:jc w:val="both"/>
+      </w:pPr>
+      <w:r>
+        <w:t>+</w:t>
+      </w:r>
+      <w:r>
+        <w:t xml:space="preserve"> Đối với nam giới: Hemoglobin &lt; 14 g/dL (140 g/L), hematocrit &lt; 42% (&lt; 0,42), hoặc RBC &lt; 4,5 triệu/mcL (&lt; 4,5 × 10 12/L)</w:t>
+      </w:r>
+    </w:p>
+    <w:p>
+      <w:pPr>
+        <w:pStyle w:val="ListParagraph"/>
+        <w:ind w:left="0"/>
+        <w:jc w:val="both"/>
+      </w:pPr>
+      <w:r>
+        <w:t>+</w:t>
+      </w:r>
+      <w:r>
+        <w:t xml:space="preserve"> Đối với phụ nữ: Hemoglobin &lt; 12 g/dL (120 g/l), Hematocrit &lt; 37% (&lt; 0,37), hoặc RBC &lt; 4 triệu/mcL (&lt; 4 × 10 12/L)</w:t>
+      </w:r>
+    </w:p>
+    <w:p>
+      <w:pPr>
+        <w:pStyle w:val="ListParagraph"/>
+        <w:numPr>
+          <w:ilvl w:val="0"/>
+          <w:numId w:val="16"/>
+        </w:numPr>
+        <w:ind w:left="0" w:firstLine="0"/>
+        <w:jc w:val="both"/>
+        <w:rPr>
+          <w:b/>
+          <w:bCs/>
+        </w:rPr>
+      </w:pPr>
+      <w:r>
+        <w:rPr>
+          <w:b/>
+          <w:bCs/>
+        </w:rPr>
+        <w:t>Chẩn đoán thiếu máu</w:t>
+      </w:r>
+    </w:p>
+    <w:p>
+      <w:pPr>
+        <w:pStyle w:val="ListParagraph"/>
+        <w:ind w:left="0"/>
+        <w:jc w:val="both"/>
+      </w:pPr>
+      <w:r>
+        <w:t xml:space="preserve">Chẩn đoán xác định – chẩn đoán mức độ </w:t>
+      </w:r>
+      <w:r>
+        <w:t>–</w:t>
+      </w:r>
+      <w:r>
+        <w:t xml:space="preserve"> chẩn đoán chất lượng hồng cầu</w:t>
+      </w:r>
+      <w:r>
+        <w:t xml:space="preserve"> – chẩn đoán thiếu máu cấp/mạn</w:t>
       </w:r>
     </w:p>
     <w:p>
@@ -1153,6 +1237,7 @@
               <w:jc w:val="both"/>
             </w:pPr>
             <w:r>
+              <w:lastRenderedPageBreak/>
               <w:t>Bệnh Hemoglobin S-C</w:t>
             </w:r>
           </w:p>
@@ -1194,6 +1279,906 @@
           <w:b/>
           <w:bCs/>
         </w:rPr>
+      </w:pPr>
+    </w:p>
+    <w:p>
+      <w:pPr>
+        <w:pStyle w:val="ListParagraph"/>
+        <w:numPr>
+          <w:ilvl w:val="0"/>
+          <w:numId w:val="16"/>
+        </w:numPr>
+        <w:ind w:left="0" w:firstLine="0"/>
+        <w:jc w:val="both"/>
+        <w:rPr>
+          <w:b/>
+          <w:bCs/>
+        </w:rPr>
+      </w:pPr>
+      <w:r>
+        <w:rPr>
+          <w:b/>
+          <w:bCs/>
+        </w:rPr>
+        <w:t>Bức tranh lâm sàng thiếu máu</w:t>
+      </w:r>
+    </w:p>
+    <w:p>
+      <w:pPr>
+        <w:pStyle w:val="ListParagraph"/>
+        <w:ind w:left="0"/>
+        <w:jc w:val="both"/>
+      </w:pPr>
+      <w:r>
+        <w:t>a. Triệu chứng thiếu máu</w:t>
+      </w:r>
+    </w:p>
+    <w:p>
+      <w:pPr>
+        <w:pStyle w:val="ListParagraph"/>
+        <w:ind w:left="0"/>
+        <w:jc w:val="both"/>
+      </w:pPr>
+      <w:r>
+        <w:t>- Màu sắc da, niêm mạc tương ứng với mức độ thiếu máu:</w:t>
+      </w:r>
+    </w:p>
+    <w:p>
+      <w:pPr>
+        <w:pStyle w:val="ListParagraph"/>
+        <w:ind w:left="0"/>
+        <w:jc w:val="both"/>
+      </w:pPr>
+      <w:r>
+        <w:t>+ Da bình thường, niêm mạc hồng =&gt; không thiếu máu</w:t>
+      </w:r>
+    </w:p>
+    <w:p>
+      <w:pPr>
+        <w:pStyle w:val="ListParagraph"/>
+        <w:ind w:left="0"/>
+        <w:jc w:val="both"/>
+      </w:pPr>
+      <w:r>
+        <w:t>+ Da bình thường, niêm mạc kém hồng =&gt; thiếu máu nhẹ</w:t>
+      </w:r>
+    </w:p>
+    <w:p>
+      <w:pPr>
+        <w:pStyle w:val="ListParagraph"/>
+        <w:ind w:left="0"/>
+        <w:jc w:val="both"/>
+      </w:pPr>
+      <w:r>
+        <w:t>+ Da xanh, niệm mạch nhợt =&gt; thiếu máu vừa</w:t>
+      </w:r>
+    </w:p>
+    <w:p>
+      <w:pPr>
+        <w:pStyle w:val="ListParagraph"/>
+        <w:ind w:left="0"/>
+        <w:jc w:val="both"/>
+      </w:pPr>
+      <w:r>
+        <w:t>+ Da xanh, niêm mạc trắng bệch =&gt; thiếu máu nặng</w:t>
+      </w:r>
+    </w:p>
+    <w:p>
+      <w:pPr>
+        <w:pStyle w:val="ListParagraph"/>
+        <w:ind w:left="0"/>
+        <w:jc w:val="both"/>
+      </w:pPr>
+      <w:r>
+        <w:t>b. Triệu chứng của các cơ quan thiếu máu</w:t>
+      </w:r>
+    </w:p>
+    <w:p>
+      <w:pPr>
+        <w:pStyle w:val="ListParagraph"/>
+        <w:ind w:left="0"/>
+        <w:jc w:val="both"/>
+      </w:pPr>
+      <w:r>
+        <w:t>- Tùy từng cơ quan mà mức độ ảnh hưởng khác nhau.</w:t>
+      </w:r>
+    </w:p>
+    <w:p>
+      <w:pPr>
+        <w:pStyle w:val="ListParagraph"/>
+        <w:ind w:left="0"/>
+        <w:jc w:val="both"/>
+      </w:pPr>
+      <w:r>
+        <w:t>- Những cơ quan đòi hỏi nhu cầu oxy cao như thần kinh, tim mạch, hô hấp biểu hiện nặng</w:t>
+      </w:r>
+    </w:p>
+    <w:p>
+      <w:pPr>
+        <w:pStyle w:val="ListParagraph"/>
+        <w:ind w:left="0"/>
+        <w:jc w:val="both"/>
+      </w:pPr>
+      <w:r>
+        <w:t>- Thần kinh:</w:t>
+      </w:r>
+    </w:p>
+    <w:p>
+      <w:pPr>
+        <w:pStyle w:val="ListParagraph"/>
+        <w:ind w:left="0"/>
+        <w:jc w:val="both"/>
+      </w:pPr>
+      <w:r>
+        <w:t>+ Mệt mỏi, hoa mắt, chóng mặt</w:t>
+      </w:r>
+    </w:p>
+    <w:p>
+      <w:pPr>
+        <w:pStyle w:val="ListParagraph"/>
+        <w:ind w:left="0"/>
+        <w:jc w:val="both"/>
+      </w:pPr>
+      <w:r>
+        <w:t>+ Choáng, ngất: Thiếu máu não, vận mạch kém</w:t>
+      </w:r>
+    </w:p>
+    <w:p>
+      <w:pPr>
+        <w:pStyle w:val="ListParagraph"/>
+        <w:ind w:left="0"/>
+        <w:jc w:val="both"/>
+      </w:pPr>
+      <w:r>
+        <w:t>+ Hoàng hôn (ngủ gà)</w:t>
+      </w:r>
+    </w:p>
+    <w:p>
+      <w:pPr>
+        <w:pStyle w:val="ListParagraph"/>
+        <w:ind w:left="0"/>
+        <w:jc w:val="both"/>
+      </w:pPr>
+      <w:r>
+        <w:t>+ Hôn mê</w:t>
+      </w:r>
+    </w:p>
+    <w:p>
+      <w:pPr>
+        <w:pStyle w:val="ListParagraph"/>
+        <w:ind w:left="0"/>
+        <w:jc w:val="both"/>
+      </w:pPr>
+      <w:r>
+        <w:t>- Giảm dẫn truyền thần kinh – cơ gây mệt</w:t>
+      </w:r>
+    </w:p>
+    <w:p>
+      <w:pPr>
+        <w:pStyle w:val="ListParagraph"/>
+        <w:ind w:left="0"/>
+        <w:jc w:val="both"/>
+      </w:pPr>
+      <w:r>
+        <w:t>- Huyết áp tụt do các yếu tố ảnh hưởng huyết áp:</w:t>
+      </w:r>
+    </w:p>
+    <w:p>
+      <w:pPr>
+        <w:pStyle w:val="ListParagraph"/>
+        <w:ind w:left="0"/>
+        <w:jc w:val="both"/>
+      </w:pPr>
+      <w:r>
+        <w:t>+ Sức co bóp cơ tim</w:t>
+      </w:r>
+    </w:p>
+    <w:p>
+      <w:pPr>
+        <w:pStyle w:val="ListParagraph"/>
+        <w:ind w:left="0"/>
+        <w:jc w:val="both"/>
+      </w:pPr>
+      <w:r>
+        <w:t>+ Thể tích lưu thông máu giảm</w:t>
+      </w:r>
+    </w:p>
+    <w:p>
+      <w:pPr>
+        <w:pStyle w:val="ListParagraph"/>
+        <w:ind w:left="0"/>
+        <w:jc w:val="both"/>
+      </w:pPr>
+      <w:r>
+        <w:t>+ Trương lực mạch giảm</w:t>
+      </w:r>
+    </w:p>
+    <w:p>
+      <w:pPr>
+        <w:pStyle w:val="ListParagraph"/>
+        <w:ind w:left="0"/>
+        <w:jc w:val="both"/>
+      </w:pPr>
+      <w:r>
+        <w:t>+ Độ nhớt giảm</w:t>
+      </w:r>
+    </w:p>
+    <w:p>
+      <w:pPr>
+        <w:pStyle w:val="ListParagraph"/>
+        <w:ind w:left="0"/>
+        <w:jc w:val="both"/>
+      </w:pPr>
+      <w:r>
+        <w:t>- Tim mạch:</w:t>
+      </w:r>
+    </w:p>
+    <w:p>
+      <w:pPr>
+        <w:pStyle w:val="ListParagraph"/>
+        <w:ind w:left="0"/>
+        <w:jc w:val="both"/>
+      </w:pPr>
+      <w:r>
+        <w:t>+ Mạch nhanh</w:t>
+      </w:r>
+    </w:p>
+    <w:p>
+      <w:pPr>
+        <w:pStyle w:val="ListParagraph"/>
+        <w:ind w:left="0"/>
+        <w:jc w:val="both"/>
+      </w:pPr>
+      <w:r>
+        <w:t>+ Co mạch ngoại vi</w:t>
+      </w:r>
+    </w:p>
+    <w:p>
+      <w:pPr>
+        <w:pStyle w:val="ListParagraph"/>
+        <w:ind w:left="0"/>
+        <w:jc w:val="both"/>
+      </w:pPr>
+      <w:r>
+        <w:t>+ Thiếu oxy cơ tim 3-6 tháng làm nhĩ (T) giảm thể tích gây tiếng thổi tâm thu</w:t>
+      </w:r>
+    </w:p>
+    <w:p>
+      <w:pPr>
+        <w:pStyle w:val="ListParagraph"/>
+        <w:ind w:left="0"/>
+        <w:jc w:val="both"/>
+      </w:pPr>
+      <w:r>
+        <w:t>- Hô hấp: Tăng nhịp thở</w:t>
+      </w:r>
+    </w:p>
+    <w:p>
+      <w:pPr>
+        <w:pStyle w:val="ListParagraph"/>
+        <w:ind w:left="0"/>
+        <w:jc w:val="both"/>
+      </w:pPr>
+      <w:r>
+        <w:t>c. Dấu hiệu định hướng nguyên nhân</w:t>
+      </w:r>
+    </w:p>
+    <w:p>
+      <w:pPr>
+        <w:pStyle w:val="ListParagraph"/>
+        <w:ind w:left="0"/>
+        <w:jc w:val="both"/>
+      </w:pPr>
+      <w:r>
+        <w:t>- Sốt</w:t>
+      </w:r>
+    </w:p>
+    <w:p>
+      <w:pPr>
+        <w:pStyle w:val="ListParagraph"/>
+        <w:ind w:left="0"/>
+        <w:jc w:val="both"/>
+      </w:pPr>
+      <w:r>
+        <w:t>- Xuất huyết tiêu hóa</w:t>
+      </w:r>
+    </w:p>
+    <w:p>
+      <w:pPr>
+        <w:pStyle w:val="ListParagraph"/>
+        <w:ind w:left="0"/>
+        <w:jc w:val="both"/>
+      </w:pPr>
+      <w:r>
+        <w:t>- Vàng da</w:t>
+      </w:r>
+    </w:p>
+    <w:p>
+      <w:pPr>
+        <w:pStyle w:val="ListParagraph"/>
+        <w:ind w:left="0"/>
+        <w:jc w:val="both"/>
+      </w:pPr>
+      <w:r>
+        <w:t>- Phù</w:t>
+      </w:r>
+    </w:p>
+    <w:p>
+      <w:pPr>
+        <w:pStyle w:val="ListParagraph"/>
+        <w:ind w:left="0"/>
+        <w:jc w:val="both"/>
+      </w:pPr>
+      <w:r>
+        <w:t>- Hạch bất thường</w:t>
+      </w:r>
+    </w:p>
+    <w:p>
+      <w:pPr>
+        <w:pStyle w:val="ListParagraph"/>
+        <w:numPr>
+          <w:ilvl w:val="0"/>
+          <w:numId w:val="16"/>
+        </w:numPr>
+        <w:ind w:left="0" w:firstLine="0"/>
+        <w:jc w:val="both"/>
+        <w:rPr>
+          <w:b/>
+          <w:bCs/>
+        </w:rPr>
+      </w:pPr>
+      <w:r>
+        <w:rPr>
+          <w:b/>
+          <w:bCs/>
+        </w:rPr>
+        <w:t>Xét nghiệm ở BN thiếu máu</w:t>
+      </w:r>
+    </w:p>
+    <w:p>
+      <w:pPr>
+        <w:pStyle w:val="ListParagraph"/>
+        <w:ind w:left="0"/>
+        <w:jc w:val="both"/>
+      </w:pPr>
+      <w:r>
+        <w:t>a. Công thức máu và huyết đồ nếu nghĩ bệnh lý máu</w:t>
+      </w:r>
+    </w:p>
+    <w:p>
+      <w:pPr>
+        <w:pStyle w:val="ListParagraph"/>
+        <w:ind w:left="0"/>
+        <w:jc w:val="both"/>
+      </w:pPr>
+      <w:r>
+        <w:t>- Đây là các XN máu ngoại biên</w:t>
+      </w:r>
+    </w:p>
+    <w:p>
+      <w:pPr>
+        <w:pStyle w:val="ListParagraph"/>
+        <w:ind w:left="0"/>
+        <w:jc w:val="both"/>
+      </w:pPr>
+      <w:r>
+        <w:t>- Công thức máu xét nghiệm hồng cầu:</w:t>
+      </w:r>
+    </w:p>
+    <w:p>
+      <w:pPr>
+        <w:pStyle w:val="ListParagraph"/>
+        <w:ind w:left="0"/>
+        <w:jc w:val="both"/>
+      </w:pPr>
+      <w:r>
+        <w:t>+ Số lượng hồng cầu, Hb, Hct</w:t>
+      </w:r>
+    </w:p>
+    <w:p>
+      <w:pPr>
+        <w:pStyle w:val="ListParagraph"/>
+        <w:ind w:left="0"/>
+        <w:jc w:val="both"/>
+      </w:pPr>
+      <w:r>
+        <w:t>+ Chất lượng hồng cầu: MCV (thể tích trung bình 1 hồng cầu), MCH (lượng huyết sắc tố trung bình trong 1 hồng cầu), MCHC (lượng Hb trung bình trong 1 hồng cầu)</w:t>
+      </w:r>
+    </w:p>
+    <w:p>
+      <w:pPr>
+        <w:pStyle w:val="ListParagraph"/>
+        <w:ind w:left="0"/>
+        <w:jc w:val="both"/>
+      </w:pPr>
+      <w:r>
+        <w:t>+ Dựa vào số lượng hồng cầu để chẩn đoán thiếu máu không, mức độ nào?</w:t>
+      </w:r>
+    </w:p>
+    <w:p>
+      <w:pPr>
+        <w:pStyle w:val="ListParagraph"/>
+        <w:ind w:left="0"/>
+        <w:jc w:val="both"/>
+      </w:pPr>
+      <w:r>
+        <w:t>+ Dựa vào chất lượng phân loại thiếu máu kích thước hồng cầu, màu sắc. Ví dụ MCV giảm, MCHC bình thường trên BN thiếu máu là thiếu máu hồng cầu nhỏ đẳng sắc.</w:t>
+      </w:r>
+    </w:p>
+    <w:p>
+      <w:pPr>
+        <w:pStyle w:val="ListParagraph"/>
+        <w:ind w:left="0"/>
+        <w:jc w:val="both"/>
+      </w:pPr>
+      <w:r>
+        <w:t>+ Trên lâm sàng chủ yếu là thiếu máu hồng cầu nhỏ đẳng sắc.</w:t>
+      </w:r>
+    </w:p>
+    <w:p>
+      <w:pPr>
+        <w:pStyle w:val="ListParagraph"/>
+        <w:ind w:left="0"/>
+        <w:jc w:val="both"/>
+      </w:pPr>
+      <w:r>
+        <w:t>- Huyết đồ:</w:t>
+      </w:r>
+    </w:p>
+    <w:p>
+      <w:pPr>
+        <w:pStyle w:val="ListParagraph"/>
+        <w:ind w:left="0"/>
+        <w:jc w:val="both"/>
+      </w:pPr>
+      <w:r>
+        <w:t>+ Thể hiện khả năng sinh hồng cầu (hồng cầu lưới) ra ngoại biên, góp phần định hướng nguyên nhân thiếu máu.</w:t>
+      </w:r>
+    </w:p>
+    <w:p>
+      <w:pPr>
+        <w:pStyle w:val="ListParagraph"/>
+        <w:ind w:left="0"/>
+        <w:jc w:val="both"/>
+      </w:pPr>
+      <w:r>
+        <w:t>+ Đánh giá chất lượng hồng cầu non/già</w:t>
+      </w:r>
+    </w:p>
+    <w:p>
+      <w:pPr>
+        <w:pStyle w:val="ListParagraph"/>
+        <w:ind w:left="0"/>
+        <w:jc w:val="both"/>
+      </w:pPr>
+      <w:r>
+        <w:t>+ Đánh giá độ tập trung tiểu cầu định hướng một số nguyên nhân</w:t>
+      </w:r>
+    </w:p>
+    <w:p>
+      <w:pPr>
+        <w:pStyle w:val="ListParagraph"/>
+        <w:ind w:left="0"/>
+        <w:jc w:val="both"/>
+      </w:pPr>
+      <w:r>
+        <w:t>b. Tùy đồ</w:t>
+      </w:r>
+    </w:p>
+    <w:p>
+      <w:pPr>
+        <w:pStyle w:val="ListParagraph"/>
+        <w:ind w:left="0"/>
+        <w:jc w:val="both"/>
+      </w:pPr>
+      <w:r>
+        <w:t>c. Xét nghiệm khác định hướng nguyên nhân</w:t>
+      </w:r>
+    </w:p>
+    <w:p>
+      <w:pPr>
+        <w:pStyle w:val="ListParagraph"/>
+        <w:numPr>
+          <w:ilvl w:val="0"/>
+          <w:numId w:val="16"/>
+        </w:numPr>
+        <w:ind w:left="0" w:firstLine="0"/>
+        <w:jc w:val="both"/>
+        <w:rPr>
+          <w:b/>
+          <w:bCs/>
+        </w:rPr>
+      </w:pPr>
+      <w:r>
+        <w:rPr>
+          <w:b/>
+          <w:bCs/>
+        </w:rPr>
+        <w:t>Tiêu chuẩn chẩn đoán thiếu máu</w:t>
+      </w:r>
+    </w:p>
+    <w:p>
+      <w:pPr>
+        <w:pStyle w:val="ListParagraph"/>
+        <w:ind w:left="0"/>
+        <w:jc w:val="both"/>
+      </w:pPr>
+      <w:r>
+        <w:t>- Đặc điểm lâm sàng</w:t>
+      </w:r>
+    </w:p>
+    <w:p>
+      <w:pPr>
+        <w:pStyle w:val="ListParagraph"/>
+        <w:ind w:left="0"/>
+        <w:jc w:val="both"/>
+      </w:pPr>
+      <w:r>
+        <w:t>- Công thức máu Hb, Hct trong đó Hb là tiêu chuẩn quyết định. Triệu chứng mạch, huyết áp không đặc hiệu do có nhiều yếu tố chi phối.</w:t>
+      </w:r>
+    </w:p>
+    <w:p>
+      <w:pPr>
+        <w:pStyle w:val="ListParagraph"/>
+        <w:numPr>
+          <w:ilvl w:val="0"/>
+          <w:numId w:val="16"/>
+        </w:numPr>
+        <w:ind w:left="0" w:firstLine="0"/>
+        <w:jc w:val="both"/>
+        <w:rPr>
+          <w:b/>
+          <w:bCs/>
+        </w:rPr>
+      </w:pPr>
+      <w:r>
+        <w:rPr>
+          <w:b/>
+          <w:bCs/>
+        </w:rPr>
+        <w:t>Phân loại thiếu máu</w:t>
+      </w:r>
+      <w:r>
+        <w:rPr>
+          <w:b/>
+          <w:bCs/>
+        </w:rPr>
+        <w:t xml:space="preserve"> trên lâm sàng</w:t>
+      </w:r>
+    </w:p>
+    <w:tbl>
+      <w:tblPr>
+        <w:tblStyle w:val="TableGrid"/>
+        <w:tblW w:w="0" w:type="auto"/>
+        <w:tblLook w:val="04A0" w:firstRow="1" w:lastRow="0" w:firstColumn="1" w:lastColumn="0" w:noHBand="0" w:noVBand="1"/>
+      </w:tblPr>
+      <w:tblGrid>
+        <w:gridCol w:w="2351"/>
+        <w:gridCol w:w="2351"/>
+      </w:tblGrid>
+      <w:tr>
+        <w:tc>
+          <w:tcPr>
+            <w:tcW w:w="2351" w:type="dxa"/>
+            <w:shd w:val="clear" w:color="auto" w:fill="92CDDC" w:themeFill="accent5" w:themeFillTint="99"/>
+          </w:tcPr>
+          <w:p>
+            <w:pPr>
+              <w:pStyle w:val="ListParagraph"/>
+              <w:ind w:left="0"/>
+              <w:jc w:val="center"/>
+            </w:pPr>
+            <w:r>
+              <w:t>Thiếu máu cấp</w:t>
+            </w:r>
+          </w:p>
+        </w:tc>
+        <w:tc>
+          <w:tcPr>
+            <w:tcW w:w="2351" w:type="dxa"/>
+            <w:shd w:val="clear" w:color="auto" w:fill="92CDDC" w:themeFill="accent5" w:themeFillTint="99"/>
+          </w:tcPr>
+          <w:p>
+            <w:pPr>
+              <w:pStyle w:val="ListParagraph"/>
+              <w:ind w:left="0"/>
+              <w:jc w:val="center"/>
+            </w:pPr>
+            <w:r>
+              <w:t>Thiếu máu mạn</w:t>
+            </w:r>
+          </w:p>
+        </w:tc>
+      </w:tr>
+      <w:tr>
+        <w:tc>
+          <w:tcPr>
+            <w:tcW w:w="2351" w:type="dxa"/>
+          </w:tcPr>
+          <w:p>
+            <w:pPr>
+              <w:pStyle w:val="ListParagraph"/>
+              <w:ind w:left="0"/>
+              <w:jc w:val="both"/>
+            </w:pPr>
+            <w:r>
+              <w:t>Ả</w:t>
+            </w:r>
+            <w:r>
+              <w:t>nh hưởng đến chức năng cơ quan tương ứng mức độ thiếu máu</w:t>
+            </w:r>
+          </w:p>
+        </w:tc>
+        <w:tc>
+          <w:tcPr>
+            <w:tcW w:w="2351" w:type="dxa"/>
+          </w:tcPr>
+          <w:p>
+            <w:pPr>
+              <w:pStyle w:val="ListParagraph"/>
+              <w:ind w:left="0"/>
+              <w:jc w:val="both"/>
+            </w:pPr>
+            <w:r>
+              <w:t>Cơ thể thích nghi với hoàn cảnh thay đổi nên chức năng cơ quan bị ảnh hưởng nhẹ hơn</w:t>
+            </w:r>
+          </w:p>
+        </w:tc>
+      </w:tr>
+      <w:tr>
+        <w:tc>
+          <w:tcPr>
+            <w:tcW w:w="2351" w:type="dxa"/>
+          </w:tcPr>
+          <w:p>
+            <w:pPr>
+              <w:pStyle w:val="ListParagraph"/>
+              <w:ind w:left="0"/>
+              <w:jc w:val="both"/>
+            </w:pPr>
+            <w:r>
+              <w:t>Diễn biến tình trạng thiếu máu xảy ra đột ngột, có nguyên nhân chấn thương, chảy máu, v.v</w:t>
+            </w:r>
+          </w:p>
+        </w:tc>
+        <w:tc>
+          <w:tcPr>
+            <w:tcW w:w="2351" w:type="dxa"/>
+          </w:tcPr>
+          <w:p>
+            <w:pPr>
+              <w:pStyle w:val="ListParagraph"/>
+              <w:ind w:left="0"/>
+              <w:jc w:val="both"/>
+            </w:pPr>
+            <w:r>
+              <w:t>Diễn biến từ từ</w:t>
+            </w:r>
+          </w:p>
+        </w:tc>
+      </w:tr>
+      <w:tr>
+        <w:tc>
+          <w:tcPr>
+            <w:tcW w:w="2351" w:type="dxa"/>
+          </w:tcPr>
+          <w:p>
+            <w:pPr>
+              <w:pStyle w:val="ListParagraph"/>
+              <w:ind w:left="0"/>
+              <w:jc w:val="both"/>
+            </w:pPr>
+            <w:r>
+              <w:t>Chất lượng hồng cầu bình thường</w:t>
+            </w:r>
+          </w:p>
+        </w:tc>
+        <w:tc>
+          <w:tcPr>
+            <w:tcW w:w="2351" w:type="dxa"/>
+          </w:tcPr>
+          <w:p>
+            <w:pPr>
+              <w:pStyle w:val="ListParagraph"/>
+              <w:ind w:left="0"/>
+              <w:jc w:val="both"/>
+            </w:pPr>
+            <w:r>
+              <w:t>Chất lượng hồng cầu bình thường hoặc giảm</w:t>
+            </w:r>
+          </w:p>
+        </w:tc>
+      </w:tr>
+    </w:tbl>
+    <w:p>
+      <w:pPr>
+        <w:pStyle w:val="ListParagraph"/>
+        <w:ind w:left="0"/>
+        <w:jc w:val="both"/>
+        <w:rPr>
+          <w:b/>
+          <w:bCs/>
+        </w:rPr>
+      </w:pPr>
+    </w:p>
+    <w:p>
+      <w:pPr>
+        <w:pStyle w:val="ListParagraph"/>
+        <w:numPr>
+          <w:ilvl w:val="0"/>
+          <w:numId w:val="16"/>
+        </w:numPr>
+        <w:ind w:left="0" w:firstLine="0"/>
+        <w:jc w:val="both"/>
+        <w:rPr>
+          <w:b/>
+          <w:bCs/>
+        </w:rPr>
+      </w:pPr>
+      <w:r>
+        <w:rPr>
+          <w:b/>
+          <w:bCs/>
+        </w:rPr>
+        <w:t>Sinh lý hồng cầu (Hb và Fe)</w:t>
+      </w:r>
+      <w:r>
+        <w:rPr>
+          <w:b/>
+          <w:bCs/>
+        </w:rPr>
+        <w:t xml:space="preserve"> [WIP]</w:t>
+      </w:r>
+    </w:p>
+    <w:p>
+      <w:pPr>
+        <w:pStyle w:val="ListParagraph"/>
+        <w:numPr>
+          <w:ilvl w:val="0"/>
+          <w:numId w:val="16"/>
+        </w:numPr>
+        <w:ind w:left="0" w:firstLine="0"/>
+        <w:jc w:val="both"/>
+        <w:rPr>
+          <w:b/>
+          <w:bCs/>
+        </w:rPr>
+      </w:pPr>
+      <w:r>
+        <w:rPr>
+          <w:b/>
+          <w:bCs/>
+        </w:rPr>
+        <w:t>Các XN đánh giá thiếu máu thiếu sắt</w:t>
+      </w:r>
+      <w:r>
+        <w:rPr>
+          <w:b/>
+          <w:bCs/>
+        </w:rPr>
+        <w:t xml:space="preserve"> [WIP]</w:t>
+      </w:r>
+    </w:p>
+    <w:p>
+      <w:pPr>
+        <w:pStyle w:val="ListParagraph"/>
+        <w:numPr>
+          <w:ilvl w:val="0"/>
+          <w:numId w:val="16"/>
+        </w:numPr>
+        <w:ind w:left="0" w:firstLine="0"/>
+        <w:jc w:val="both"/>
+        <w:rPr>
+          <w:b/>
+          <w:bCs/>
+        </w:rPr>
+      </w:pPr>
+      <w:r>
+        <w:rPr>
+          <w:b/>
+          <w:bCs/>
+        </w:rPr>
+        <w:t>Điều trị thiếu máu</w:t>
+      </w:r>
+      <w:r>
+        <w:rPr>
+          <w:b/>
+          <w:bCs/>
+        </w:rPr>
+        <w:t xml:space="preserve"> [WIP]</w:t>
+      </w:r>
+    </w:p>
+    <w:p>
+      <w:pPr>
+        <w:pStyle w:val="ListParagraph"/>
+        <w:ind w:left="0"/>
+        <w:jc w:val="both"/>
+      </w:pPr>
+      <w:r>
+        <w:t>a. Chế độ ăn và sinh hoạt</w:t>
+      </w:r>
+    </w:p>
+    <w:p>
+      <w:pPr>
+        <w:pStyle w:val="ListParagraph"/>
+        <w:ind w:left="0"/>
+        <w:jc w:val="both"/>
+      </w:pPr>
+      <w:r>
+        <w:t>- Giàu protein</w:t>
+      </w:r>
+    </w:p>
+    <w:p>
+      <w:pPr>
+        <w:pStyle w:val="ListParagraph"/>
+        <w:ind w:left="0"/>
+        <w:jc w:val="both"/>
+      </w:pPr>
+      <w:r>
+        <w:t>- Giàu Fe</w:t>
+      </w:r>
+    </w:p>
+    <w:p>
+      <w:pPr>
+        <w:pStyle w:val="ListParagraph"/>
+        <w:ind w:left="0"/>
+        <w:jc w:val="both"/>
+      </w:pPr>
+      <w:r>
+        <w:t>- B12, folat</w:t>
+      </w:r>
+    </w:p>
+    <w:p>
+      <w:pPr>
+        <w:pStyle w:val="ListParagraph"/>
+        <w:ind w:left="0"/>
+        <w:jc w:val="both"/>
+      </w:pPr>
+      <w:r>
+        <w:t>- Sinh hoạt phù hợp với mức độ thiếu máu</w:t>
+      </w:r>
+    </w:p>
+    <w:p>
+      <w:pPr>
+        <w:pStyle w:val="ListParagraph"/>
+        <w:ind w:left="0"/>
+        <w:jc w:val="both"/>
+      </w:pPr>
+      <w:r>
+        <w:t xml:space="preserve">b. </w:t>
+      </w:r>
+      <w:r>
+        <w:t>Điều trị nguyên nhân</w:t>
+      </w:r>
+    </w:p>
+    <w:p>
+      <w:pPr>
+        <w:pStyle w:val="ListParagraph"/>
+        <w:ind w:left="0"/>
+        <w:jc w:val="both"/>
+      </w:pPr>
+      <w:r>
+        <w:t xml:space="preserve">c. </w:t>
+      </w:r>
+      <w:r>
+        <w:t>Kích tạo máu bằng thuốc</w:t>
+      </w:r>
+    </w:p>
+    <w:p>
+      <w:pPr>
+        <w:pStyle w:val="ListParagraph"/>
+        <w:ind w:left="0"/>
+        <w:jc w:val="both"/>
+      </w:pPr>
+      <w:r>
+        <w:t>- Bổ sung B12, folat</w:t>
+      </w:r>
+    </w:p>
+    <w:p>
+      <w:pPr>
+        <w:pStyle w:val="ListParagraph"/>
+        <w:ind w:left="0"/>
+        <w:jc w:val="both"/>
       </w:pPr>
     </w:p>
     <w:p>
@@ -1223,7 +2208,6 @@
         <w:jc w:val="both"/>
       </w:pPr>
       <w:r>
-        <w:lastRenderedPageBreak/>
         <w:t xml:space="preserve">1. </w:t>
       </w:r>
       <w:hyperlink r:id="rId10" w:history="1">
@@ -1802,7 +2786,7 @@
         <v:path o:extrusionok="f" gradientshapeok="t" o:connecttype="rect"/>
         <o:lock v:ext="edit" aspectratio="t"/>
       </v:shapetype>
-      <v:shape id="_x0000_i1037" type="#_x0000_t75" style="width:9pt;height:9pt" o:bullet="t">
+      <v:shape id="_x0000_i1822" type="#_x0000_t75" style="width:9pt;height:9pt" o:bullet="t">
         <v:imagedata r:id="rId1" o:title="j0115866"/>
       </v:shape>
     </w:pict>
@@ -2327,6 +3311,92 @@
     </w:lvl>
   </w:abstractNum>
   <w:abstractNum w:abstractNumId="5" w15:restartNumberingAfterBreak="0">
+    <w:nsid w:val="34793CE2"/>
+    <w:multiLevelType w:val="hybridMultilevel"/>
+    <w:tmpl w:val="C5364EBA"/>
+    <w:lvl w:ilvl="0" w:tplc="0409000F">
+      <w:start w:val="1"/>
+      <w:numFmt w:val="decimal"/>
+      <w:lvlText w:val="%1."/>
+      <w:lvlJc w:val="left"/>
+      <w:pPr>
+        <w:ind w:left="720" w:hanging="360"/>
+      </w:pPr>
+    </w:lvl>
+    <w:lvl w:ilvl="1" w:tplc="04090019" w:tentative="1">
+      <w:start w:val="1"/>
+      <w:numFmt w:val="lowerLetter"/>
+      <w:lvlText w:val="%2."/>
+      <w:lvlJc w:val="left"/>
+      <w:pPr>
+        <w:ind w:left="1440" w:hanging="360"/>
+      </w:pPr>
+    </w:lvl>
+    <w:lvl w:ilvl="2" w:tplc="0409001B" w:tentative="1">
+      <w:start w:val="1"/>
+      <w:numFmt w:val="lowerRoman"/>
+      <w:lvlText w:val="%3."/>
+      <w:lvlJc w:val="right"/>
+      <w:pPr>
+        <w:ind w:left="2160" w:hanging="180"/>
+      </w:pPr>
+    </w:lvl>
+    <w:lvl w:ilvl="3" w:tplc="0409000F" w:tentative="1">
+      <w:start w:val="1"/>
+      <w:numFmt w:val="decimal"/>
+      <w:lvlText w:val="%4."/>
+      <w:lvlJc w:val="left"/>
+      <w:pPr>
+        <w:ind w:left="2880" w:hanging="360"/>
+      </w:pPr>
+    </w:lvl>
+    <w:lvl w:ilvl="4" w:tplc="04090019" w:tentative="1">
+      <w:start w:val="1"/>
+      <w:numFmt w:val="lowerLetter"/>
+      <w:lvlText w:val="%5."/>
+      <w:lvlJc w:val="left"/>
+      <w:pPr>
+        <w:ind w:left="3600" w:hanging="360"/>
+      </w:pPr>
+    </w:lvl>
+    <w:lvl w:ilvl="5" w:tplc="0409001B" w:tentative="1">
+      <w:start w:val="1"/>
+      <w:numFmt w:val="lowerRoman"/>
+      <w:lvlText w:val="%6."/>
+      <w:lvlJc w:val="right"/>
+      <w:pPr>
+        <w:ind w:left="4320" w:hanging="180"/>
+      </w:pPr>
+    </w:lvl>
+    <w:lvl w:ilvl="6" w:tplc="0409000F" w:tentative="1">
+      <w:start w:val="1"/>
+      <w:numFmt w:val="decimal"/>
+      <w:lvlText w:val="%7."/>
+      <w:lvlJc w:val="left"/>
+      <w:pPr>
+        <w:ind w:left="5040" w:hanging="360"/>
+      </w:pPr>
+    </w:lvl>
+    <w:lvl w:ilvl="7" w:tplc="04090019" w:tentative="1">
+      <w:start w:val="1"/>
+      <w:numFmt w:val="lowerLetter"/>
+      <w:lvlText w:val="%8."/>
+      <w:lvlJc w:val="left"/>
+      <w:pPr>
+        <w:ind w:left="5760" w:hanging="360"/>
+      </w:pPr>
+    </w:lvl>
+    <w:lvl w:ilvl="8" w:tplc="0409001B" w:tentative="1">
+      <w:start w:val="1"/>
+      <w:numFmt w:val="lowerRoman"/>
+      <w:lvlText w:val="%9."/>
+      <w:lvlJc w:val="right"/>
+      <w:pPr>
+        <w:ind w:left="6480" w:hanging="180"/>
+      </w:pPr>
+    </w:lvl>
+  </w:abstractNum>
+  <w:abstractNum w:abstractNumId="6" w15:restartNumberingAfterBreak="0">
     <w:nsid w:val="3964759D"/>
     <w:multiLevelType w:val="hybridMultilevel"/>
     <w:tmpl w:val="DDDCC9DE"/>
@@ -2416,7 +3486,7 @@
       </w:pPr>
     </w:lvl>
   </w:abstractNum>
-  <w:abstractNum w:abstractNumId="6" w15:restartNumberingAfterBreak="0">
+  <w:abstractNum w:abstractNumId="7" w15:restartNumberingAfterBreak="0">
     <w:nsid w:val="3DD85542"/>
     <w:multiLevelType w:val="multilevel"/>
     <w:tmpl w:val="0DCA70C8"/>
@@ -2529,7 +3599,7 @@
       </w:rPr>
     </w:lvl>
   </w:abstractNum>
-  <w:abstractNum w:abstractNumId="7" w15:restartNumberingAfterBreak="0">
+  <w:abstractNum w:abstractNumId="8" w15:restartNumberingAfterBreak="0">
     <w:nsid w:val="5232175B"/>
     <w:multiLevelType w:val="hybridMultilevel"/>
     <w:tmpl w:val="76668C9C"/>
@@ -2642,7 +3712,7 @@
       </w:rPr>
     </w:lvl>
   </w:abstractNum>
-  <w:abstractNum w:abstractNumId="8" w15:restartNumberingAfterBreak="0">
+  <w:abstractNum w:abstractNumId="9" w15:restartNumberingAfterBreak="0">
     <w:nsid w:val="52640AE4"/>
     <w:multiLevelType w:val="hybridMultilevel"/>
     <w:tmpl w:val="1C706338"/>
@@ -2755,7 +3825,7 @@
       </w:rPr>
     </w:lvl>
   </w:abstractNum>
-  <w:abstractNum w:abstractNumId="9" w15:restartNumberingAfterBreak="0">
+  <w:abstractNum w:abstractNumId="10" w15:restartNumberingAfterBreak="0">
     <w:nsid w:val="54CE19D4"/>
     <w:multiLevelType w:val="multilevel"/>
     <w:tmpl w:val="95ECEA26"/>
@@ -2868,7 +3938,7 @@
       </w:rPr>
     </w:lvl>
   </w:abstractNum>
-  <w:abstractNum w:abstractNumId="10" w15:restartNumberingAfterBreak="0">
+  <w:abstractNum w:abstractNumId="11" w15:restartNumberingAfterBreak="0">
     <w:nsid w:val="56205803"/>
     <w:multiLevelType w:val="multilevel"/>
     <w:tmpl w:val="E2A47066"/>
@@ -2967,7 +4037,7 @@
       </w:pPr>
     </w:lvl>
   </w:abstractNum>
-  <w:abstractNum w:abstractNumId="11" w15:restartNumberingAfterBreak="0">
+  <w:abstractNum w:abstractNumId="12" w15:restartNumberingAfterBreak="0">
     <w:nsid w:val="62CC0621"/>
     <w:multiLevelType w:val="hybridMultilevel"/>
     <w:tmpl w:val="9ECEF016"/>
@@ -3080,7 +4150,7 @@
       </w:rPr>
     </w:lvl>
   </w:abstractNum>
-  <w:abstractNum w:abstractNumId="12" w15:restartNumberingAfterBreak="0">
+  <w:abstractNum w:abstractNumId="13" w15:restartNumberingAfterBreak="0">
     <w:nsid w:val="672003DF"/>
     <w:multiLevelType w:val="hybridMultilevel"/>
     <w:tmpl w:val="4CF8158A"/>
@@ -3193,7 +4263,7 @@
       </w:rPr>
     </w:lvl>
   </w:abstractNum>
-  <w:abstractNum w:abstractNumId="13" w15:restartNumberingAfterBreak="0">
+  <w:abstractNum w:abstractNumId="14" w15:restartNumberingAfterBreak="0">
     <w:nsid w:val="67CE2314"/>
     <w:multiLevelType w:val="multilevel"/>
     <w:tmpl w:val="57CEEC28"/>
@@ -3311,7 +4381,7 @@
       </w:rPr>
     </w:lvl>
   </w:abstractNum>
-  <w:abstractNum w:abstractNumId="14" w15:restartNumberingAfterBreak="0">
+  <w:abstractNum w:abstractNumId="15" w15:restartNumberingAfterBreak="0">
     <w:nsid w:val="721908CC"/>
     <w:multiLevelType w:val="hybridMultilevel"/>
     <w:tmpl w:val="4992CB46"/>
@@ -3424,7 +4494,7 @@
       </w:rPr>
     </w:lvl>
   </w:abstractNum>
-  <w:abstractNum w:abstractNumId="15" w15:restartNumberingAfterBreak="0">
+  <w:abstractNum w:abstractNumId="16" w15:restartNumberingAfterBreak="0">
     <w:nsid w:val="7C407594"/>
     <w:multiLevelType w:val="hybridMultilevel"/>
     <w:tmpl w:val="09AA3028"/>
@@ -3541,49 +4611,52 @@
     <w:abstractNumId w:val="3"/>
   </w:num>
   <w:num w:numId="2" w16cid:durableId="1315530112">
-    <w:abstractNumId w:val="15"/>
+    <w:abstractNumId w:val="16"/>
   </w:num>
   <w:num w:numId="3" w16cid:durableId="2001811738">
     <w:abstractNumId w:val="4"/>
   </w:num>
   <w:num w:numId="4" w16cid:durableId="1780444413">
+    <w:abstractNumId w:val="9"/>
+  </w:num>
+  <w:num w:numId="5" w16cid:durableId="810827351">
     <w:abstractNumId w:val="8"/>
   </w:num>
-  <w:num w:numId="5" w16cid:durableId="810827351">
-    <w:abstractNumId w:val="7"/>
-  </w:num>
   <w:num w:numId="6" w16cid:durableId="1027606754">
-    <w:abstractNumId w:val="12"/>
+    <w:abstractNumId w:val="13"/>
   </w:num>
   <w:num w:numId="7" w16cid:durableId="637999346">
     <w:abstractNumId w:val="0"/>
   </w:num>
   <w:num w:numId="8" w16cid:durableId="2086955056">
+    <w:abstractNumId w:val="12"/>
+  </w:num>
+  <w:num w:numId="9" w16cid:durableId="1966228133">
+    <w:abstractNumId w:val="15"/>
+  </w:num>
+  <w:num w:numId="10" w16cid:durableId="1430078625">
+    <w:abstractNumId w:val="10"/>
+  </w:num>
+  <w:num w:numId="11" w16cid:durableId="459953390">
     <w:abstractNumId w:val="11"/>
   </w:num>
-  <w:num w:numId="9" w16cid:durableId="1966228133">
+  <w:num w:numId="12" w16cid:durableId="399138668">
+    <w:abstractNumId w:val="7"/>
+  </w:num>
+  <w:num w:numId="13" w16cid:durableId="1340238310">
     <w:abstractNumId w:val="14"/>
   </w:num>
-  <w:num w:numId="10" w16cid:durableId="1430078625">
-    <w:abstractNumId w:val="9"/>
-  </w:num>
-  <w:num w:numId="11" w16cid:durableId="459953390">
-    <w:abstractNumId w:val="10"/>
-  </w:num>
-  <w:num w:numId="12" w16cid:durableId="399138668">
+  <w:num w:numId="14" w16cid:durableId="973021076">
     <w:abstractNumId w:val="6"/>
-  </w:num>
-  <w:num w:numId="13" w16cid:durableId="1340238310">
-    <w:abstractNumId w:val="13"/>
-  </w:num>
-  <w:num w:numId="14" w16cid:durableId="973021076">
-    <w:abstractNumId w:val="5"/>
   </w:num>
   <w:num w:numId="15" w16cid:durableId="1747916856">
     <w:abstractNumId w:val="2"/>
   </w:num>
   <w:num w:numId="16" w16cid:durableId="271788237">
     <w:abstractNumId w:val="1"/>
+  </w:num>
+  <w:num w:numId="17" w16cid:durableId="275453797">
+    <w:abstractNumId w:val="5"/>
   </w:num>
 </w:numbering>
 </file>

</xml_diff>